<commit_message>
Changed filex for ex2
</commit_message>
<xml_diff>
--- a/documentation/Ex2/Database - diagram and explanations.docx
+++ b/documentation/Ex2/Database - diagram and explanations.docx
@@ -33,14 +33,12 @@
       <w:r>
         <w:rPr>
           <w:noProof/>
-          <w:sz w:val="20"/>
-          <w:szCs w:val="20"/>
         </w:rPr>
         <w:drawing>
-          <wp:inline distT="0" distB="0" distL="0" distR="0" wp14:anchorId="0A095A81" wp14:editId="69248827">
-            <wp:extent cx="5731510" cy="3587115"/>
-            <wp:effectExtent l="0" t="0" r="2540" b="0"/>
-            <wp:docPr id="2" name="Picture 2"/>
+          <wp:inline distT="0" distB="0" distL="0" distR="0" wp14:anchorId="046897CA" wp14:editId="02FE7052">
+            <wp:extent cx="5731510" cy="3362960"/>
+            <wp:effectExtent l="0" t="0" r="2540" b="8890"/>
+            <wp:docPr id="1" name="Picture 1"/>
             <wp:cNvGraphicFramePr>
               <a:graphicFrameLocks xmlns:a="http://schemas.openxmlformats.org/drawingml/2006/main" noChangeAspect="1"/>
             </wp:cNvGraphicFramePr>
@@ -48,36 +46,23 @@
               <a:graphicData uri="http://schemas.openxmlformats.org/drawingml/2006/picture">
                 <pic:pic xmlns:pic="http://schemas.openxmlformats.org/drawingml/2006/picture">
                   <pic:nvPicPr>
-                    <pic:cNvPr id="0" name="Picture 3"/>
-                    <pic:cNvPicPr>
-                      <a:picLocks noChangeAspect="1" noChangeArrowheads="1"/>
-                    </pic:cNvPicPr>
+                    <pic:cNvPr id="1" name=""/>
+                    <pic:cNvPicPr/>
                   </pic:nvPicPr>
                   <pic:blipFill>
-                    <a:blip r:embed="rId5">
-                      <a:extLst>
-                        <a:ext uri="{28A0092B-C50C-407E-A947-70E740481C1C}">
-                          <a14:useLocalDpi xmlns:a14="http://schemas.microsoft.com/office/drawing/2010/main" val="0"/>
-                        </a:ext>
-                      </a:extLst>
-                    </a:blip>
-                    <a:srcRect/>
+                    <a:blip r:embed="rId5"/>
                     <a:stretch>
                       <a:fillRect/>
                     </a:stretch>
                   </pic:blipFill>
-                  <pic:spPr bwMode="auto">
+                  <pic:spPr>
                     <a:xfrm>
                       <a:off x="0" y="0"/>
-                      <a:ext cx="5731510" cy="3587115"/>
+                      <a:ext cx="5731510" cy="3362960"/>
                     </a:xfrm>
                     <a:prstGeom prst="rect">
                       <a:avLst/>
                     </a:prstGeom>
-                    <a:noFill/>
-                    <a:ln>
-                      <a:noFill/>
-                    </a:ln>
                   </pic:spPr>
                 </pic:pic>
               </a:graphicData>
@@ -373,15 +358,7 @@
           <w:szCs w:val="20"/>
           <w:lang w:val="en-US"/>
         </w:rPr>
-        <w:t xml:space="preserve">First &amp; Last Name – to </w:t>
-      </w:r>
-      <w:r>
-        <w:rPr>
-          <w:sz w:val="20"/>
-          <w:szCs w:val="20"/>
-          <w:lang w:val="en-US"/>
-        </w:rPr>
-        <w:t>identify them for external services</w:t>
+        <w:t>First &amp; Last Name – to identify them for external services</w:t>
       </w:r>
       <w:r>
         <w:rPr>
@@ -649,39 +626,58 @@
           <w:szCs w:val="20"/>
           <w:lang w:val="en-US"/>
         </w:rPr>
-        <w:t xml:space="preserve">ReportID </w:t>
-      </w:r>
-      <w:r>
-        <w:rPr>
-          <w:sz w:val="20"/>
-          <w:szCs w:val="20"/>
-          <w:lang w:val="en-US"/>
-        </w:rPr>
-        <w:t>– used to identify</w:t>
-      </w:r>
-      <w:r>
-        <w:rPr>
-          <w:sz w:val="20"/>
-          <w:szCs w:val="20"/>
-          <w:lang w:val="en-US"/>
-        </w:rPr>
-        <w:t xml:space="preserve"> unique reports</w:t>
-      </w:r>
-      <w:r>
-        <w:rPr>
-          <w:sz w:val="20"/>
-          <w:szCs w:val="20"/>
-          <w:lang w:val="en-US"/>
-        </w:rPr>
-        <w:t>.</w:t>
-      </w:r>
-      <w:r>
-        <w:rPr>
-          <w:sz w:val="20"/>
-          <w:szCs w:val="20"/>
-          <w:lang w:val="en-US"/>
-        </w:rPr>
-        <w:t>(pk)</w:t>
+        <w:t>UserID – used to identify the user who sent the report.</w:t>
+      </w:r>
+      <w:r>
+        <w:rPr>
+          <w:sz w:val="20"/>
+          <w:szCs w:val="20"/>
+          <w:lang w:val="en-US"/>
+        </w:rPr>
+        <w:t xml:space="preserve"> (fk-user</w:t>
+      </w:r>
+      <w:r>
+        <w:rPr>
+          <w:sz w:val="20"/>
+          <w:szCs w:val="20"/>
+          <w:lang w:val="en-US"/>
+        </w:rPr>
+        <w:t xml:space="preserve">, </w:t>
+      </w:r>
+      <w:bookmarkStart w:id="0" w:name="_Hlk71660523"/>
+      <w:r>
+        <w:rPr>
+          <w:sz w:val="20"/>
+          <w:szCs w:val="20"/>
+          <w:lang w:val="en-US"/>
+        </w:rPr>
+        <w:t>pk alongside ScenarioID</w:t>
+      </w:r>
+      <w:bookmarkEnd w:id="0"/>
+      <w:r>
+        <w:rPr>
+          <w:sz w:val="20"/>
+          <w:szCs w:val="20"/>
+          <w:lang w:val="en-US"/>
+        </w:rPr>
+        <w:t>)</w:t>
+      </w:r>
+      <w:r>
+        <w:rPr>
+          <w:sz w:val="20"/>
+          <w:szCs w:val="20"/>
+          <w:lang w:val="en-US"/>
+        </w:rPr>
+        <w:t xml:space="preserve"> </w:t>
+      </w:r>
+      <w:r>
+        <w:rPr>
+          <w:color w:val="FF0000"/>
+          <w:sz w:val="20"/>
+          <w:szCs w:val="20"/>
+          <w:lang w:val="en-US"/>
+        </w:rPr>
+        <w:t xml:space="preserve"> </w:t>
       </w:r>
     </w:p>
     <w:p>
@@ -703,56 +699,55 @@
           <w:szCs w:val="20"/>
           <w:lang w:val="en-US"/>
         </w:rPr>
-        <w:t>UserI</w:t>
-      </w:r>
-      <w:r>
-        <w:rPr>
-          <w:sz w:val="20"/>
-          <w:szCs w:val="20"/>
-          <w:lang w:val="en-US"/>
-        </w:rPr>
-        <w:t>D – used to identify</w:t>
-      </w:r>
-      <w:r>
-        <w:rPr>
-          <w:sz w:val="20"/>
-          <w:szCs w:val="20"/>
-          <w:lang w:val="en-US"/>
-        </w:rPr>
-        <w:t xml:space="preserve"> the user who sent the report</w:t>
-      </w:r>
-      <w:r>
-        <w:rPr>
-          <w:sz w:val="20"/>
-          <w:szCs w:val="20"/>
-          <w:lang w:val="en-US"/>
-        </w:rPr>
-        <w:t>.</w:t>
-      </w:r>
-      <w:r>
-        <w:rPr>
-          <w:sz w:val="20"/>
-          <w:szCs w:val="20"/>
-          <w:lang w:val="en-US"/>
-        </w:rPr>
-        <w:t xml:space="preserve"> (fk-user)</w:t>
-      </w:r>
-      <w:r>
-        <w:rPr>
-          <w:sz w:val="20"/>
-          <w:szCs w:val="20"/>
-          <w:lang w:val="en-US"/>
-        </w:rPr>
-        <w:t xml:space="preserve"> </w:t>
-      </w:r>
-      <w:r>
-        <w:rPr>
-          <w:color w:val="FF0000"/>
-          <w:sz w:val="20"/>
-          <w:szCs w:val="20"/>
-          <w:lang w:val="en-US"/>
-        </w:rPr>
-        <w:t>(can be PK with ScearioID?)</w:t>
+        <w:t>ScenarioID – used to identify the scenario it reports on.</w:t>
+      </w:r>
+      <w:r>
+        <w:rPr>
+          <w:sz w:val="20"/>
+          <w:szCs w:val="20"/>
+          <w:lang w:val="en-US"/>
+        </w:rPr>
+        <w:t xml:space="preserve"> (fk-scenario</w:t>
+      </w:r>
+      <w:r>
+        <w:rPr>
+          <w:sz w:val="20"/>
+          <w:szCs w:val="20"/>
+          <w:lang w:val="en-US"/>
+        </w:rPr>
+        <w:t xml:space="preserve">, </w:t>
+      </w:r>
+      <w:r>
+        <w:rPr>
+          <w:sz w:val="20"/>
+          <w:szCs w:val="20"/>
+          <w:lang w:val="en-US"/>
+        </w:rPr>
+        <w:t xml:space="preserve">pk alongside </w:t>
+      </w:r>
+      <w:r>
+        <w:rPr>
+          <w:sz w:val="20"/>
+          <w:szCs w:val="20"/>
+          <w:lang w:val="en-US"/>
+        </w:rPr>
+        <w:t>User</w:t>
+      </w:r>
+      <w:r>
+        <w:rPr>
+          <w:sz w:val="20"/>
+          <w:szCs w:val="20"/>
+          <w:lang w:val="en-US"/>
+        </w:rPr>
+        <w:t>ID</w:t>
+      </w:r>
+      <w:r>
+        <w:rPr>
+          <w:sz w:val="20"/>
+          <w:szCs w:val="20"/>
+          <w:lang w:val="en-US"/>
+        </w:rPr>
+        <w:t>)</w:t>
       </w:r>
     </w:p>
     <w:p>
@@ -774,15 +769,7 @@
           <w:szCs w:val="20"/>
           <w:lang w:val="en-US"/>
         </w:rPr>
-        <w:t>ScenarioID – used to identify the scenario it reports on.</w:t>
-      </w:r>
-      <w:r>
-        <w:rPr>
-          <w:sz w:val="20"/>
-          <w:szCs w:val="20"/>
-          <w:lang w:val="en-US"/>
-        </w:rPr>
-        <w:t xml:space="preserve"> (fk-scenario)</w:t>
+        <w:t>Date – when the report was received by the server.</w:t>
       </w:r>
     </w:p>
     <w:p>
@@ -804,7 +791,7 @@
           <w:szCs w:val="20"/>
           <w:lang w:val="en-US"/>
         </w:rPr>
-        <w:t>Date – when the report was received by the server.</w:t>
+        <w:t>Description – short description written by user of the event.</w:t>
       </w:r>
     </w:p>
     <w:p>
@@ -826,28 +813,6 @@
           <w:szCs w:val="20"/>
           <w:lang w:val="en-US"/>
         </w:rPr>
-        <w:t>Description – short description written by user of the event.</w:t>
-      </w:r>
-    </w:p>
-    <w:p>
-      <w:pPr>
-        <w:pStyle w:val="ListParagraph"/>
-        <w:numPr>
-          <w:ilvl w:val="0"/>
-          <w:numId w:val="4"/>
-        </w:numPr>
-        <w:rPr>
-          <w:sz w:val="20"/>
-          <w:szCs w:val="20"/>
-          <w:lang w:val="en-US"/>
-        </w:rPr>
-      </w:pPr>
-      <w:r>
-        <w:rPr>
-          <w:sz w:val="20"/>
-          <w:szCs w:val="20"/>
-          <w:lang w:val="en-US"/>
-        </w:rPr>
         <w:t>WantCredit – whether or not the user wants their name written on the report.</w:t>
       </w:r>
     </w:p>
@@ -876,7 +841,6 @@
           <w:u w:val="single"/>
           <w:lang w:val="en-US"/>
         </w:rPr>
-        <w:lastRenderedPageBreak/>
         <w:t>Who Registered for What –</w:t>
       </w:r>
       <w:r>
@@ -981,63 +945,8 @@
           <w:szCs w:val="20"/>
           <w:lang w:val="en-US"/>
         </w:rPr>
-        <w:t>Scenario</w:t>
-      </w:r>
-      <w:r>
-        <w:rPr>
-          <w:sz w:val="20"/>
-          <w:szCs w:val="20"/>
-          <w:lang w:val="en-US"/>
-        </w:rPr>
-        <w:t xml:space="preserve">ID – used to identify the </w:t>
-      </w:r>
-      <w:r>
-        <w:rPr>
-          <w:sz w:val="20"/>
-          <w:szCs w:val="20"/>
-          <w:lang w:val="en-US"/>
-        </w:rPr>
-        <w:t xml:space="preserve">scenario </w:t>
-      </w:r>
-      <w:r>
-        <w:rPr>
-          <w:sz w:val="20"/>
-          <w:szCs w:val="20"/>
-          <w:lang w:val="en-US"/>
-        </w:rPr>
-        <w:t>(fk-</w:t>
-      </w:r>
-      <w:r>
-        <w:rPr>
-          <w:sz w:val="20"/>
-          <w:szCs w:val="20"/>
-          <w:lang w:val="en-US"/>
-        </w:rPr>
-        <w:t>scenario</w:t>
-      </w:r>
-      <w:r>
-        <w:rPr>
-          <w:sz w:val="20"/>
-          <w:szCs w:val="20"/>
-          <w:lang w:val="en-US"/>
-        </w:rPr>
-        <w:t xml:space="preserve">, pk alongside </w:t>
-      </w:r>
-      <w:r>
-        <w:rPr>
-          <w:sz w:val="20"/>
-          <w:szCs w:val="20"/>
-          <w:lang w:val="en-US"/>
-        </w:rPr>
-        <w:t>User</w:t>
-      </w:r>
-      <w:r>
-        <w:rPr>
-          <w:sz w:val="20"/>
-          <w:szCs w:val="20"/>
-          <w:lang w:val="en-US"/>
-        </w:rPr>
-        <w:t>ID)</w:t>
+        <w:lastRenderedPageBreak/>
+        <w:t>ScenarioID – used to identify the scenario (fk-scenario, pk alongside UserID)</w:t>
       </w:r>
     </w:p>
     <w:p>
@@ -1815,6 +1724,7 @@
     <w:lsdException w:name="HTML Sample" w:semiHidden="1" w:unhideWhenUsed="1"/>
     <w:lsdException w:name="HTML Typewriter" w:semiHidden="1" w:unhideWhenUsed="1"/>
     <w:lsdException w:name="HTML Variable" w:semiHidden="1" w:unhideWhenUsed="1"/>
+    <w:lsdException w:name="Normal Table" w:semiHidden="1" w:unhideWhenUsed="1"/>
     <w:lsdException w:name="annotation subject" w:semiHidden="1" w:unhideWhenUsed="1"/>
     <w:lsdException w:name="No List" w:semiHidden="1" w:unhideWhenUsed="1"/>
     <w:lsdException w:name="Outline List 1" w:semiHidden="1" w:unhideWhenUsed="1"/>
@@ -1861,8 +1771,10 @@
     <w:lsdException w:name="Table Subtle 2" w:semiHidden="1" w:unhideWhenUsed="1"/>
     <w:lsdException w:name="Table Web 1" w:semiHidden="1" w:unhideWhenUsed="1"/>
     <w:lsdException w:name="Table Web 2" w:semiHidden="1" w:unhideWhenUsed="1"/>
+    <w:lsdException w:name="Table Web 3" w:semiHidden="1" w:unhideWhenUsed="1"/>
     <w:lsdException w:name="Balloon Text" w:semiHidden="1" w:unhideWhenUsed="1"/>
     <w:lsdException w:name="Table Grid" w:uiPriority="39"/>
+    <w:lsdException w:name="Table Theme" w:semiHidden="1" w:unhideWhenUsed="1"/>
     <w:lsdException w:name="Placeholder Text" w:semiHidden="1"/>
     <w:lsdException w:name="No Spacing" w:uiPriority="1" w:qFormat="1"/>
     <w:lsdException w:name="Light Shading" w:uiPriority="60"/>

</xml_diff>